<commit_message>
add marr paper link
</commit_message>
<xml_diff>
--- a/Website texts.docx
+++ b/Website texts.docx
@@ -13,6 +13,39 @@
         <w:br/>
       </w:r>
     </w:p>
+    <w:p>
+      <w:r>
+        <w:t>Accenture Labs</w:t>
+      </w:r>
+    </w:p>
+    <w:p>
+      <w:proofErr w:type="spellStart"/>
+      <w:r>
+        <w:t>Ioannis</w:t>
+      </w:r>
+      <w:proofErr w:type="spellEnd"/>
+      <w:r>
+        <w:t xml:space="preserve"> </w:t>
+      </w:r>
+      <w:proofErr w:type="spellStart"/>
+      <w:r>
+        <w:t>Polykretis</w:t>
+      </w:r>
+      <w:proofErr w:type="spellEnd"/>
+      <w:r>
+        <w:t xml:space="preserve"> to Everyone (12:24 PM)</w:t>
+      </w:r>
+    </w:p>
+    <w:p>
+      <w:proofErr w:type="spellStart"/>
+      <w:r>
+        <w:t>Uli</w:t>
+      </w:r>
+      <w:proofErr w:type="spellEnd"/>
+      <w:r>
+        <w:t xml:space="preserve"> Kremer</w:t>
+      </w:r>
+    </w:p>
     <w:p/>
     <w:p>
       <w:r>
@@ -169,6 +202,7 @@
     </w:p>
     <w:p>
       <w:r>
+        <w:lastRenderedPageBreak/>
         <w:t>gives you freedom to explore your own ideas whenever you feel competent to fly solo,</w:t>
       </w:r>
     </w:p>
@@ -289,11 +323,11 @@
       </w:r>
       <w:proofErr w:type="gramEnd"/>
       <w:r>
-        <w:t xml:space="preserve"> enthusiasm. If you are invited for a visit, we will likely have a chance to talk about science. Tell me a project that you are most proud of or had most fun working on. Helping me to really understand one thing that you’ve done is likely to be more impressive than giving me a summary of many things. If you are admitted, feel free to drop by my office to discuss summer research and other rotation opportunities. We would always like to work with you for at least one rotation project before </w:t>
+        <w:t xml:space="preserve"> enthusiasm. If you are invited for a visit, we will likely have a chance to talk about science. Tell me a project that you are most proud of or had most fun working on. Helping me to really understand one thing that you’ve done is likely to be more impressive than giving me a summary of many things. If you are </w:t>
       </w:r>
       <w:r>
         <w:lastRenderedPageBreak/>
-        <w:t>inviting you to join the lab, just so we get to know each other and only commit to the future if we remain mutually excited about working together.</w:t>
+        <w:t>admitted, feel free to drop by my office to discuss summer research and other rotation opportunities. We would always like to work with you for at least one rotation project before inviting you to join the lab, just so we get to know each other and only commit to the future if we remain mutually excited about working together.</w:t>
       </w:r>
     </w:p>
     <w:p/>

</xml_diff>